<commit_message>
Se agrega adittional-methods para validaciones de js
</commit_message>
<xml_diff>
--- a/public/images/cursos/hojavida/media/modelo_hoja_de_vida.docx
+++ b/public/images/cursos/hojavida/media/modelo_hoja_de_vida.docx
@@ -2,8 +2,6 @@
 <file path=word/document.xml><?xml version="1.0" encoding="utf-8"?>
 <w:document xmlns:wpc="http://schemas.microsoft.com/office/word/2010/wordprocessingCanvas" xmlns:mc="http://schemas.openxmlformats.org/markup-compatibility/2006" xmlns:o="urn:schemas-microsoft-com:office:office" xmlns:r="http://schemas.openxmlformats.org/officeDocument/2006/relationships" xmlns:m="http://schemas.openxmlformats.org/officeDocument/2006/math" xmlns:v="urn:schemas-microsoft-com:vml" xmlns:wp14="http://schemas.microsoft.com/office/word/2010/wordprocessingDrawing" xmlns:wp="http://schemas.openxmlformats.org/drawingml/2006/wordprocessingDrawing" xmlns:w10="urn:schemas-microsoft-com:office:word" xmlns:w="http://schemas.openxmlformats.org/wordprocessingml/2006/main" xmlns:w14="http://schemas.microsoft.com/office/word/2010/wordml" xmlns:w15="http://schemas.microsoft.com/office/word/2012/wordml" xmlns:wpg="http://schemas.microsoft.com/office/word/2010/wordprocessingGroup" xmlns:wpi="http://schemas.microsoft.com/office/word/2010/wordprocessingInk" xmlns:wne="http://schemas.microsoft.com/office/word/2006/wordml" xmlns:wps="http://schemas.microsoft.com/office/word/2010/wordprocessingShape" mc:Ignorable="w14 w15 wp14">
   <w:body>
-    <w:bookmarkStart w:id="0" w:name="_GoBack"/>
-    <w:bookmarkEnd w:id="0"/>
     <w:p>
       <w:r>
         <w:rPr>
@@ -3202,7 +3200,7 @@
                                 <w:sz w:val="24"/>
                                 <w:szCs w:val="24"/>
                               </w:rPr>
-                              <w:t xml:space="preserve">No es necesario incluir la primaria y si ya eres profesional, tampoco es necesario incluir la secundaria. </w:t>
+                              <w:t>No es necesario incluir la pri</w:t>
                             </w:r>
                             <w:r>
                               <w:rPr>
@@ -3212,8 +3210,10 @@
                                 <w:sz w:val="24"/>
                                 <w:szCs w:val="24"/>
                               </w:rPr>
-                              <w:t xml:space="preserve"> </w:t>
+                              <w:t xml:space="preserve">maria y si ya eres profesional es opcional que incluyas la secundaria. </w:t>
                             </w:r>
+                            <w:bookmarkStart w:id="0" w:name="_GoBack"/>
+                            <w:bookmarkEnd w:id="0"/>
                           </w:p>
                         </w:txbxContent>
                       </wps:txbx>
@@ -3234,7 +3234,11 @@
           </mc:Choice>
           <mc:Fallback>
             <w:pict>
-              <v:shape w14:anchorId="6F7EBC60" id="_x0000_s1038" type="#_x0000_t202" style="position:absolute;margin-left:10.3pt;margin-top:135.5pt;width:447pt;height:38.75pt;z-index:251864064;visibility:visible;mso-wrap-style:square;mso-width-percent:0;mso-height-percent:0;mso-wrap-distance-left:9pt;mso-wrap-distance-top:3.6pt;mso-wrap-distance-right:9pt;mso-wrap-distance-bottom:3.6pt;mso-position-horizontal:absolute;mso-position-horizontal-relative:margin;mso-position-vertical:absolute;mso-position-vertical-relative:text;mso-width-percent:0;mso-height-percent:0;mso-width-relative:margin;mso-height-relative:margin;v-text-anchor:top" o:gfxdata="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" filled="f" stroked="f">
+              <v:shapetype w14:anchorId="6F7EBC60" id="_x0000_t202" coordsize="21600,21600" o:spt="202" path="m,l,21600r21600,l21600,xe">
+                <v:stroke joinstyle="miter"/>
+                <v:path gradientshapeok="t" o:connecttype="rect"/>
+              </v:shapetype>
+              <v:shape id="_x0000_s1038" type="#_x0000_t202" style="position:absolute;margin-left:10.3pt;margin-top:135.5pt;width:447pt;height:38.75pt;z-index:251864064;visibility:visible;mso-wrap-style:square;mso-width-percent:0;mso-height-percent:0;mso-wrap-distance-left:9pt;mso-wrap-distance-top:3.6pt;mso-wrap-distance-right:9pt;mso-wrap-distance-bottom:3.6pt;mso-position-horizontal:absolute;mso-position-horizontal-relative:margin;mso-position-vertical:absolute;mso-position-vertical-relative:text;mso-width-percent:0;mso-height-percent:0;mso-width-relative:margin;mso-height-relative:margin;v-text-anchor:top" o:gfxdata="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" filled="f" stroked="f">
                 <v:textbox>
                   <w:txbxContent>
                     <w:p>
@@ -3256,7 +3260,7 @@
                           <w:sz w:val="24"/>
                           <w:szCs w:val="24"/>
                         </w:rPr>
-                        <w:t xml:space="preserve">No es necesario incluir la primaria y si ya eres profesional, tampoco es necesario incluir la secundaria. </w:t>
+                        <w:t>No es necesario incluir la pri</w:t>
                       </w:r>
                       <w:r>
                         <w:rPr>
@@ -3266,8 +3270,10 @@
                           <w:sz w:val="24"/>
                           <w:szCs w:val="24"/>
                         </w:rPr>
-                        <w:t xml:space="preserve"> </w:t>
+                        <w:t xml:space="preserve">maria y si ya eres profesional es opcional que incluyas la secundaria. </w:t>
                       </w:r>
+                      <w:bookmarkStart w:id="1" w:name="_GoBack"/>
+                      <w:bookmarkEnd w:id="1"/>
                     </w:p>
                   </w:txbxContent>
                 </v:textbox>
@@ -5214,12 +5220,17 @@
 </file>
 
 <file path=customXml/item1.xml><?xml version="1.0" encoding="utf-8"?>
-<?mso-contentType ?>
-<FormTemplates xmlns="http://schemas.microsoft.com/sharepoint/v3/contenttype/forms">
-  <Display>DocumentLibraryForm</Display>
-  <Edit>DocumentLibraryForm</Edit>
-  <New>DocumentLibraryForm</New>
-</FormTemplates>
+<p:properties xmlns:p="http://schemas.microsoft.com/office/2006/metadata/properties" xmlns:xsi="http://www.w3.org/2001/XMLSchema-instance" xmlns:pc="http://schemas.microsoft.com/office/infopath/2007/PartnerControls">
+  <documentManagement>
+    <SharedWithUsers xmlns="f40e8ec9-c0d5-46bf-ada4-d85cb00858d0">
+      <UserInfo>
+        <DisplayName/>
+        <AccountId xsi:nil="true"/>
+        <AccountType/>
+      </UserInfo>
+    </SharedWithUsers>
+  </documentManagement>
+</p:properties>
 </file>
 
 <file path=customXml/item2.xml><?xml version="1.0" encoding="utf-8"?>
@@ -5382,23 +5393,20 @@
 </file>
 
 <file path=customXml/item3.xml><?xml version="1.0" encoding="utf-8"?>
-<p:properties xmlns:p="http://schemas.microsoft.com/office/2006/metadata/properties" xmlns:xsi="http://www.w3.org/2001/XMLSchema-instance" xmlns:pc="http://schemas.microsoft.com/office/infopath/2007/PartnerControls">
-  <documentManagement>
-    <SharedWithUsers xmlns="f40e8ec9-c0d5-46bf-ada4-d85cb00858d0">
-      <UserInfo>
-        <DisplayName/>
-        <AccountId xsi:nil="true"/>
-        <AccountType/>
-      </UserInfo>
-    </SharedWithUsers>
-  </documentManagement>
-</p:properties>
+<?mso-contentType ?>
+<FormTemplates xmlns="http://schemas.microsoft.com/sharepoint/v3/contenttype/forms">
+  <Display>DocumentLibraryForm</Display>
+  <Edit>DocumentLibraryForm</Edit>
+  <New>DocumentLibraryForm</New>
+</FormTemplates>
 </file>
 
 <file path=customXml/itemProps1.xml><?xml version="1.0" encoding="utf-8"?>
-<ds:datastoreItem xmlns:ds="http://schemas.openxmlformats.org/officeDocument/2006/customXml" ds:itemID="{93D7F4B9-31FB-4B22-AE6B-33BFBD568BA1}">
+<ds:datastoreItem xmlns:ds="http://schemas.openxmlformats.org/officeDocument/2006/customXml" ds:itemID="{A7FC20D6-0F90-43E9-BABB-5ED73E05CC13}">
   <ds:schemaRefs>
-    <ds:schemaRef ds:uri="http://schemas.microsoft.com/sharepoint/v3/contenttype/forms"/>
+    <ds:schemaRef ds:uri="http://schemas.microsoft.com/office/2006/metadata/properties"/>
+    <ds:schemaRef ds:uri="http://schemas.microsoft.com/office/infopath/2007/PartnerControls"/>
+    <ds:schemaRef ds:uri="f40e8ec9-c0d5-46bf-ada4-d85cb00858d0"/>
   </ds:schemaRefs>
 </ds:datastoreItem>
 </file>
@@ -5423,11 +5431,9 @@
 </file>
 
 <file path=customXml/itemProps3.xml><?xml version="1.0" encoding="utf-8"?>
-<ds:datastoreItem xmlns:ds="http://schemas.openxmlformats.org/officeDocument/2006/customXml" ds:itemID="{A7FC20D6-0F90-43E9-BABB-5ED73E05CC13}">
+<ds:datastoreItem xmlns:ds="http://schemas.openxmlformats.org/officeDocument/2006/customXml" ds:itemID="{93D7F4B9-31FB-4B22-AE6B-33BFBD568BA1}">
   <ds:schemaRefs>
-    <ds:schemaRef ds:uri="http://schemas.microsoft.com/office/2006/metadata/properties"/>
-    <ds:schemaRef ds:uri="http://schemas.microsoft.com/office/infopath/2007/PartnerControls"/>
-    <ds:schemaRef ds:uri="f40e8ec9-c0d5-46bf-ada4-d85cb00858d0"/>
+    <ds:schemaRef ds:uri="http://schemas.microsoft.com/sharepoint/v3/contenttype/forms"/>
   </ds:schemaRefs>
 </ds:datastoreItem>
 </file>
</xml_diff>